<commit_message>
Divied up the talking points
</commit_message>
<xml_diff>
--- a/Documents/Project Presentation/Talking Points.docx
+++ b/Documents/Project Presentation/Talking Points.docx
@@ -232,6 +232,29 @@
         </w:rPr>
         <w:t>Slide 1: Company Logo</w:t>
       </w:r>
+      <w:r>
+        <w:rPr>
+          <w:sz w:val="20"/>
+          <w:szCs w:val="20"/>
+        </w:rPr>
+        <w:t xml:space="preserve"> (</w:t>
+      </w:r>
+      <w:proofErr w:type="spellStart"/>
+      <w:r>
+        <w:rPr>
+          <w:sz w:val="20"/>
+          <w:szCs w:val="20"/>
+        </w:rPr>
+        <w:t>Manveer</w:t>
+      </w:r>
+      <w:proofErr w:type="spellEnd"/>
+      <w:r>
+        <w:rPr>
+          <w:sz w:val="20"/>
+          <w:szCs w:val="20"/>
+        </w:rPr>
+        <w:t>)</w:t>
+      </w:r>
     </w:p>
     <w:p>
       <w:pPr>
@@ -292,6 +315,29 @@
         </w:rPr>
         <w:t>Slide 2: System Diagram</w:t>
       </w:r>
+      <w:r>
+        <w:rPr>
+          <w:sz w:val="20"/>
+          <w:szCs w:val="20"/>
+        </w:rPr>
+        <w:t xml:space="preserve"> (</w:t>
+      </w:r>
+      <w:proofErr w:type="spellStart"/>
+      <w:r>
+        <w:rPr>
+          <w:sz w:val="20"/>
+          <w:szCs w:val="20"/>
+        </w:rPr>
+        <w:t>Manveer</w:t>
+      </w:r>
+      <w:proofErr w:type="spellEnd"/>
+      <w:r>
+        <w:rPr>
+          <w:sz w:val="20"/>
+          <w:szCs w:val="20"/>
+        </w:rPr>
+        <w:t>)</w:t>
+      </w:r>
     </w:p>
     <w:p>
       <w:pPr>
@@ -351,6 +397,26 @@
           <w:szCs w:val="20"/>
         </w:rPr>
         <w:t>Define the scope: mention out of scope systems (HR, Accounting, etc)</w:t>
+      </w:r>
+    </w:p>
+    <w:p>
+      <w:pPr>
+        <w:pStyle w:val="ListParagraph"/>
+        <w:numPr>
+          <w:ilvl w:val="1"/>
+          <w:numId w:val="2"/>
+        </w:numPr>
+        <w:rPr>
+          <w:sz w:val="20"/>
+          <w:szCs w:val="20"/>
+        </w:rPr>
+      </w:pPr>
+      <w:r>
+        <w:rPr>
+          <w:sz w:val="20"/>
+          <w:szCs w:val="20"/>
+        </w:rPr>
+        <w:t>Talk about the server (Curtis)</w:t>
       </w:r>
     </w:p>
     <w:p>
@@ -372,6 +438,29 @@
         </w:rPr>
         <w:t>Slide 3: Database ERD</w:t>
       </w:r>
+      <w:r>
+        <w:rPr>
+          <w:sz w:val="20"/>
+          <w:szCs w:val="20"/>
+        </w:rPr>
+        <w:t xml:space="preserve"> (</w:t>
+      </w:r>
+      <w:proofErr w:type="spellStart"/>
+      <w:r>
+        <w:rPr>
+          <w:sz w:val="20"/>
+          <w:szCs w:val="20"/>
+        </w:rPr>
+        <w:t>Manjot</w:t>
+      </w:r>
+      <w:proofErr w:type="spellEnd"/>
+      <w:r>
+        <w:rPr>
+          <w:sz w:val="20"/>
+          <w:szCs w:val="20"/>
+        </w:rPr>
+        <w:t>)</w:t>
+      </w:r>
     </w:p>
     <w:p>
       <w:pPr>
@@ -441,18 +530,48 @@
     <w:p>
       <w:pPr>
         <w:rPr>
+          <w:sz w:val="20"/>
+          <w:szCs w:val="20"/>
+        </w:rPr>
+      </w:pPr>
+      <w:r>
+        <w:rPr>
           <w:b/>
           <w:sz w:val="20"/>
           <w:szCs w:val="20"/>
         </w:rPr>
-      </w:pPr>
+        <w:t>WEBSITE DEMO START</w:t>
+      </w:r>
       <w:r>
         <w:rPr>
           <w:b/>
           <w:sz w:val="20"/>
           <w:szCs w:val="20"/>
         </w:rPr>
-        <w:t>WEBSITE DEMO START</w:t>
+        <w:t xml:space="preserve"> </w:t>
+      </w:r>
+      <w:r>
+        <w:rPr>
+          <w:sz w:val="20"/>
+          <w:szCs w:val="20"/>
+        </w:rPr>
+        <w:t>(</w:t>
+      </w:r>
+      <w:proofErr w:type="spellStart"/>
+      <w:r>
+        <w:rPr>
+          <w:sz w:val="20"/>
+          <w:szCs w:val="20"/>
+        </w:rPr>
+        <w:t>Manjot</w:t>
+      </w:r>
+      <w:proofErr w:type="spellEnd"/>
+      <w:r>
+        <w:rPr>
+          <w:sz w:val="20"/>
+          <w:szCs w:val="20"/>
+        </w:rPr>
+        <w:t>)</w:t>
       </w:r>
     </w:p>
     <w:p>
@@ -596,6 +715,13 @@
         </w:rPr>
         <w:t>Point 1: Intro</w:t>
       </w:r>
+      <w:r>
+        <w:rPr>
+          <w:sz w:val="20"/>
+          <w:szCs w:val="20"/>
+        </w:rPr>
+        <w:t xml:space="preserve"> (Sam or Matt)</w:t>
+      </w:r>
     </w:p>
     <w:p>
       <w:pPr>
@@ -696,6 +822,13 @@
         </w:rPr>
         <w:t>Point 2: Main Login</w:t>
       </w:r>
+      <w:r>
+        <w:rPr>
+          <w:sz w:val="20"/>
+          <w:szCs w:val="20"/>
+        </w:rPr>
+        <w:t xml:space="preserve"> (Sam)</w:t>
+      </w:r>
     </w:p>
     <w:p>
       <w:pPr>
@@ -783,6 +916,13 @@
         </w:rPr>
         <w:t>Point 3: Inventory Checker</w:t>
       </w:r>
+      <w:r>
+        <w:rPr>
+          <w:sz w:val="20"/>
+          <w:szCs w:val="20"/>
+        </w:rPr>
+        <w:t xml:space="preserve"> (Curtis)</w:t>
+      </w:r>
     </w:p>
     <w:p>
       <w:pPr>
@@ -843,6 +983,13 @@
         </w:rPr>
         <w:t>Point 4: History/Transaction Log Form</w:t>
       </w:r>
+      <w:r>
+        <w:rPr>
+          <w:sz w:val="20"/>
+          <w:szCs w:val="20"/>
+        </w:rPr>
+        <w:t xml:space="preserve"> (Sam)</w:t>
+      </w:r>
     </w:p>
     <w:p>
       <w:pPr>
@@ -946,6 +1093,13 @@
         </w:rPr>
         <w:t xml:space="preserve"> </w:t>
       </w:r>
+      <w:r>
+        <w:rPr>
+          <w:sz w:val="20"/>
+          <w:szCs w:val="20"/>
+        </w:rPr>
+        <w:t>(Matt)</w:t>
+      </w:r>
     </w:p>
     <w:p>
       <w:pPr>
@@ -1020,6 +1174,13 @@
         </w:rPr>
         <w:t>Point 6: Shipping</w:t>
       </w:r>
+      <w:r>
+        <w:rPr>
+          <w:sz w:val="20"/>
+          <w:szCs w:val="20"/>
+        </w:rPr>
+        <w:t xml:space="preserve"> (Matt)</w:t>
+      </w:r>
     </w:p>
     <w:p>
       <w:pPr>
@@ -1100,6 +1261,13 @@
         </w:rPr>
         <w:t>Point 7: Cross-form features</w:t>
       </w:r>
+      <w:r>
+        <w:rPr>
+          <w:sz w:val="20"/>
+          <w:szCs w:val="20"/>
+        </w:rPr>
+        <w:t xml:space="preserve"> (Sam)</w:t>
+      </w:r>
     </w:p>
     <w:p>
       <w:pPr>
@@ -1155,6 +1323,7 @@
           <w:sz w:val="20"/>
           <w:szCs w:val="20"/>
         </w:rPr>
+        <w:lastRenderedPageBreak/>
         <w:t>APPLICATION DEMO END</w:t>
       </w:r>
     </w:p>

</xml_diff>